<commit_message>
Added new chapter, no. 4
</commit_message>
<xml_diff>
--- a/Praca_inżynierska.docx
+++ b/Praca_inżynierska.docx
@@ -3929,25 +3929,45 @@
       <w:r>
         <w:t xml:space="preserve">Tabela </w:t>
       </w:r>
-      <w:fldSimple w:instr=" STYLEREF 1 \s ">
-        <w:r>
-          <w:rPr>
-            <w:noProof/>
-          </w:rPr>
-          <w:t>2</w:t>
-        </w:r>
-      </w:fldSimple>
+      <w:r>
+        <w:fldChar w:fldCharType="begin"/>
+      </w:r>
+      <w:r>
+        <w:instrText xml:space="preserve"> STYLEREF 1 \s </w:instrText>
+      </w:r>
+      <w:r>
+        <w:fldChar w:fldCharType="separate"/>
+      </w:r>
+      <w:r>
+        <w:rPr>
+          <w:noProof/>
+        </w:rPr>
+        <w:t>2</w:t>
+      </w:r>
+      <w:r>
+        <w:fldChar w:fldCharType="end"/>
+      </w:r>
       <w:r>
         <w:t>.</w:t>
       </w:r>
-      <w:fldSimple w:instr=" SEQ Tabela \* ARABIC \s 1 ">
-        <w:r>
-          <w:rPr>
-            <w:noProof/>
-          </w:rPr>
-          <w:t>1</w:t>
-        </w:r>
-      </w:fldSimple>
+      <w:r>
+        <w:fldChar w:fldCharType="begin"/>
+      </w:r>
+      <w:r>
+        <w:instrText xml:space="preserve"> SEQ Tabela \* ARABIC \s 1 </w:instrText>
+      </w:r>
+      <w:r>
+        <w:fldChar w:fldCharType="separate"/>
+      </w:r>
+      <w:r>
+        <w:rPr>
+          <w:noProof/>
+        </w:rPr>
+        <w:t>1</w:t>
+      </w:r>
+      <w:r>
+        <w:fldChar w:fldCharType="end"/>
+      </w:r>
       <w:bookmarkEnd w:id="7"/>
       <w:r>
         <w:t>. Podział pracy</w:t>
@@ -4596,25 +4616,45 @@
       <w:r>
         <w:t xml:space="preserve">Rys. </w:t>
       </w:r>
-      <w:fldSimple w:instr=" STYLEREF 1 \s ">
-        <w:r>
-          <w:rPr>
-            <w:noProof/>
-          </w:rPr>
-          <w:t>3</w:t>
-        </w:r>
-      </w:fldSimple>
+      <w:r>
+        <w:fldChar w:fldCharType="begin"/>
+      </w:r>
+      <w:r>
+        <w:instrText xml:space="preserve"> STYLEREF 1 \s </w:instrText>
+      </w:r>
+      <w:r>
+        <w:fldChar w:fldCharType="separate"/>
+      </w:r>
+      <w:r>
+        <w:rPr>
+          <w:noProof/>
+        </w:rPr>
+        <w:t>3</w:t>
+      </w:r>
+      <w:r>
+        <w:fldChar w:fldCharType="end"/>
+      </w:r>
       <w:r>
         <w:t>.</w:t>
       </w:r>
-      <w:fldSimple w:instr=" SEQ Rys. \* ARABIC \s 1 ">
-        <w:r>
-          <w:rPr>
-            <w:noProof/>
-          </w:rPr>
-          <w:t>1</w:t>
-        </w:r>
-      </w:fldSimple>
+      <w:r>
+        <w:fldChar w:fldCharType="begin"/>
+      </w:r>
+      <w:r>
+        <w:instrText xml:space="preserve"> SEQ Rys. \* ARABIC \s 1 </w:instrText>
+      </w:r>
+      <w:r>
+        <w:fldChar w:fldCharType="separate"/>
+      </w:r>
+      <w:r>
+        <w:rPr>
+          <w:noProof/>
+        </w:rPr>
+        <w:t>1</w:t>
+      </w:r>
+      <w:r>
+        <w:fldChar w:fldCharType="end"/>
+      </w:r>
       <w:bookmarkEnd w:id="12"/>
       <w:r>
         <w:t xml:space="preserve">. </w:t>
@@ -4738,25 +4778,45 @@
       <w:r>
         <w:t xml:space="preserve">Rys. </w:t>
       </w:r>
-      <w:fldSimple w:instr=" STYLEREF 1 \s ">
-        <w:r>
-          <w:rPr>
-            <w:noProof/>
-          </w:rPr>
-          <w:t>3</w:t>
-        </w:r>
-      </w:fldSimple>
+      <w:r>
+        <w:fldChar w:fldCharType="begin"/>
+      </w:r>
+      <w:r>
+        <w:instrText xml:space="preserve"> STYLEREF 1 \s </w:instrText>
+      </w:r>
+      <w:r>
+        <w:fldChar w:fldCharType="separate"/>
+      </w:r>
+      <w:r>
+        <w:rPr>
+          <w:noProof/>
+        </w:rPr>
+        <w:t>3</w:t>
+      </w:r>
+      <w:r>
+        <w:fldChar w:fldCharType="end"/>
+      </w:r>
       <w:r>
         <w:t>.</w:t>
       </w:r>
-      <w:fldSimple w:instr=" SEQ Rys. \* ARABIC \s 1 ">
-        <w:r>
-          <w:rPr>
-            <w:noProof/>
-          </w:rPr>
-          <w:t>2</w:t>
-        </w:r>
-      </w:fldSimple>
+      <w:r>
+        <w:fldChar w:fldCharType="begin"/>
+      </w:r>
+      <w:r>
+        <w:instrText xml:space="preserve"> SEQ Rys. \* ARABIC \s 1 </w:instrText>
+      </w:r>
+      <w:r>
+        <w:fldChar w:fldCharType="separate"/>
+      </w:r>
+      <w:r>
+        <w:rPr>
+          <w:noProof/>
+        </w:rPr>
+        <w:t>2</w:t>
+      </w:r>
+      <w:r>
+        <w:fldChar w:fldCharType="end"/>
+      </w:r>
       <w:bookmarkEnd w:id="13"/>
       <w:r>
         <w:t>. Zdjęcie ekranu formularza rejestracyjnego znajdującego się w popularnym serwisie [</w:t>
@@ -4894,25 +4954,45 @@
       <w:r>
         <w:t xml:space="preserve">Rys. </w:t>
       </w:r>
-      <w:fldSimple w:instr=" STYLEREF 1 \s ">
-        <w:r>
-          <w:rPr>
-            <w:noProof/>
-          </w:rPr>
-          <w:t>3</w:t>
-        </w:r>
-      </w:fldSimple>
+      <w:r>
+        <w:fldChar w:fldCharType="begin"/>
+      </w:r>
+      <w:r>
+        <w:instrText xml:space="preserve"> STYLEREF 1 \s </w:instrText>
+      </w:r>
+      <w:r>
+        <w:fldChar w:fldCharType="separate"/>
+      </w:r>
+      <w:r>
+        <w:rPr>
+          <w:noProof/>
+        </w:rPr>
+        <w:t>3</w:t>
+      </w:r>
+      <w:r>
+        <w:fldChar w:fldCharType="end"/>
+      </w:r>
       <w:r>
         <w:t>.</w:t>
       </w:r>
-      <w:fldSimple w:instr=" SEQ Rys. \* ARABIC \s 1 ">
-        <w:r>
-          <w:rPr>
-            <w:noProof/>
-          </w:rPr>
-          <w:t>3</w:t>
-        </w:r>
-      </w:fldSimple>
+      <w:r>
+        <w:fldChar w:fldCharType="begin"/>
+      </w:r>
+      <w:r>
+        <w:instrText xml:space="preserve"> SEQ Rys. \* ARABIC \s 1 </w:instrText>
+      </w:r>
+      <w:r>
+        <w:fldChar w:fldCharType="separate"/>
+      </w:r>
+      <w:r>
+        <w:rPr>
+          <w:noProof/>
+        </w:rPr>
+        <w:t>3</w:t>
+      </w:r>
+      <w:r>
+        <w:fldChar w:fldCharType="end"/>
+      </w:r>
       <w:bookmarkEnd w:id="14"/>
       <w:r>
         <w:t>. Zdjęcie ekranu panelu służącego do wyszukania oraz późniejszej rezerwacji terminu wizyty</w:t>
@@ -5229,25 +5309,45 @@
       <w:r>
         <w:t xml:space="preserve">Rys. </w:t>
       </w:r>
-      <w:fldSimple w:instr=" STYLEREF 1 \s ">
-        <w:r>
-          <w:rPr>
-            <w:noProof/>
-          </w:rPr>
-          <w:t>3</w:t>
-        </w:r>
-      </w:fldSimple>
+      <w:r>
+        <w:fldChar w:fldCharType="begin"/>
+      </w:r>
+      <w:r>
+        <w:instrText xml:space="preserve"> STYLEREF 1 \s </w:instrText>
+      </w:r>
+      <w:r>
+        <w:fldChar w:fldCharType="separate"/>
+      </w:r>
+      <w:r>
+        <w:rPr>
+          <w:noProof/>
+        </w:rPr>
+        <w:t>3</w:t>
+      </w:r>
+      <w:r>
+        <w:fldChar w:fldCharType="end"/>
+      </w:r>
       <w:r>
         <w:t>.</w:t>
       </w:r>
-      <w:fldSimple w:instr=" SEQ Rys. \* ARABIC \s 1 ">
-        <w:r>
-          <w:rPr>
-            <w:noProof/>
-          </w:rPr>
-          <w:t>4</w:t>
-        </w:r>
-      </w:fldSimple>
+      <w:r>
+        <w:fldChar w:fldCharType="begin"/>
+      </w:r>
+      <w:r>
+        <w:instrText xml:space="preserve"> SEQ Rys. \* ARABIC \s 1 </w:instrText>
+      </w:r>
+      <w:r>
+        <w:fldChar w:fldCharType="separate"/>
+      </w:r>
+      <w:r>
+        <w:rPr>
+          <w:noProof/>
+        </w:rPr>
+        <w:t>4</w:t>
+      </w:r>
+      <w:r>
+        <w:fldChar w:fldCharType="end"/>
+      </w:r>
       <w:bookmarkEnd w:id="15"/>
       <w:r>
         <w:t>. Zdjęcie ekranu przedstawiające test CAPTCHA</w:t>
@@ -5467,25 +5567,45 @@
       <w:r>
         <w:t xml:space="preserve">Rys. </w:t>
       </w:r>
-      <w:fldSimple w:instr=" STYLEREF 1 \s ">
-        <w:r>
-          <w:rPr>
-            <w:noProof/>
-          </w:rPr>
-          <w:t>3</w:t>
-        </w:r>
-      </w:fldSimple>
+      <w:r>
+        <w:fldChar w:fldCharType="begin"/>
+      </w:r>
+      <w:r>
+        <w:instrText xml:space="preserve"> STYLEREF 1 \s </w:instrText>
+      </w:r>
+      <w:r>
+        <w:fldChar w:fldCharType="separate"/>
+      </w:r>
+      <w:r>
+        <w:rPr>
+          <w:noProof/>
+        </w:rPr>
+        <w:t>3</w:t>
+      </w:r>
+      <w:r>
+        <w:fldChar w:fldCharType="end"/>
+      </w:r>
       <w:r>
         <w:t>.</w:t>
       </w:r>
-      <w:fldSimple w:instr=" SEQ Rys. \* ARABIC \s 1 ">
-        <w:r>
-          <w:rPr>
-            <w:noProof/>
-          </w:rPr>
-          <w:t>5</w:t>
-        </w:r>
-      </w:fldSimple>
+      <w:r>
+        <w:fldChar w:fldCharType="begin"/>
+      </w:r>
+      <w:r>
+        <w:instrText xml:space="preserve"> SEQ Rys. \* ARABIC \s 1 </w:instrText>
+      </w:r>
+      <w:r>
+        <w:fldChar w:fldCharType="separate"/>
+      </w:r>
+      <w:r>
+        <w:rPr>
+          <w:noProof/>
+        </w:rPr>
+        <w:t>5</w:t>
+      </w:r>
+      <w:r>
+        <w:fldChar w:fldCharType="end"/>
+      </w:r>
       <w:bookmarkEnd w:id="17"/>
       <w:r>
         <w:t>. Zdjęcie ekranu strony głównej witryny zaprojektowanej przez twórców niniejszego opracowania</w:t>
@@ -5605,6 +5725,65 @@
     </w:p>
     <w:p>
       <w:pPr>
+        <w:ind w:firstLine="0"/>
+        <w:rPr>
+          <w:b/>
+        </w:rPr>
+      </w:pPr>
+      <w:r>
+        <w:rPr>
+          <w:b/>
+        </w:rPr>
+        <w:t xml:space="preserve">Visual </w:t>
+      </w:r>
+      <w:proofErr w:type="spellStart"/>
+      <w:r>
+        <w:rPr>
+          <w:b/>
+        </w:rPr>
+        <w:t>Code</w:t>
+      </w:r>
+      <w:proofErr w:type="spellEnd"/>
+      <w:r>
+        <w:rPr>
+          <w:b/>
+        </w:rPr>
+        <w:t xml:space="preserve"> Studio – darmowy edytor tekstowy</w:t>
+      </w:r>
+    </w:p>
+    <w:p>
+      <w:r>
+        <w:t xml:space="preserve">W celu zaimplementowania systemu informatycznego autorzy wykorzystali edytor tekstowy o nazwie Visual </w:t>
+      </w:r>
+      <w:proofErr w:type="spellStart"/>
+      <w:r>
+        <w:t>Code</w:t>
+      </w:r>
+      <w:proofErr w:type="spellEnd"/>
+      <w:r>
+        <w:t xml:space="preserve"> Studio w wersji 1.63 wraz z niezbędnymi dodatkowymi rozszerzeniami w celu poprawienia ergonomiki sporządzania kodu źródłowego.</w:t>
+      </w:r>
+      <w:r>
+        <w:t xml:space="preserve"> Oprócz swojej podstawowej funkcji omawiany edytor tekstowy posiada także wsparcie dla zarządzania wersjami kodu źródłowego za pośrednictwem systemu kontroli wersji </w:t>
+      </w:r>
+      <w:r>
+        <w:t xml:space="preserve">o nazwie </w:t>
+      </w:r>
+      <w:r>
+        <w:t>GIT.[</w:t>
+      </w:r>
+      <w:r>
+        <w:rPr>
+          <w:highlight w:val="yellow"/>
+        </w:rPr>
+        <w:t>strona 6</w:t>
+      </w:r>
+      <w:r>
+        <w:t>]</w:t>
+      </w:r>
+    </w:p>
+    <w:p>
+      <w:pPr>
         <w:pStyle w:val="Nagwek3"/>
       </w:pPr>
       <w:bookmarkStart w:id="22" w:name="_Toc93771352"/>
@@ -5614,27 +5793,100 @@
       <w:bookmarkEnd w:id="22"/>
     </w:p>
     <w:p>
+      <w:r>
+        <w:t xml:space="preserve">W celu przechowywania danych wykorzystany został </w:t>
+      </w:r>
+      <w:r>
+        <w:t>otwarty, nierelacyjny</w:t>
+      </w:r>
+      <w:r>
+        <w:t xml:space="preserve"> system bazodanowy o nazwie MongoDB. </w:t>
+      </w:r>
+      <w:r>
+        <w:t>Podstawową cechą tego systemu jest brak konkretnie zdefiniowanej struktury baz danych utworzonych w tym systemie.</w:t>
+      </w:r>
+      <w:r>
+        <w:t xml:space="preserve"> </w:t>
+      </w:r>
+      <w:r>
+        <w:t>W systemie MongoDB dane nie są przechowywane w serii rekordów oraz tabel</w:t>
+      </w:r>
+      <w:r>
+        <w:t xml:space="preserve"> (jak ma to miejsce w relacyjnych systemach baz danych)</w:t>
+      </w:r>
+      <w:r>
+        <w:t>, lecz</w:t>
+      </w:r>
+      <w:r>
+        <w:t xml:space="preserve"> w formie kolekcji i dokumentów [</w:t>
+      </w:r>
+      <w:r>
+        <w:rPr>
+          <w:highlight w:val="yellow"/>
+        </w:rPr>
+        <w:t>książka Nowoczesne aplikacje internetowe</w:t>
+      </w:r>
+      <w:r>
+        <w:t>].</w:t>
+      </w:r>
+      <w:r>
+        <w:t xml:space="preserve"> </w:t>
+      </w:r>
+      <w:r>
+        <w:t xml:space="preserve">Pojedynczy dokument przechowywany jest w formacie o nazwie BSON, co z </w:t>
+      </w:r>
+      <w:r>
+        <w:lastRenderedPageBreak/>
+        <w:t>kolei oznacza binarną postać danych formatu o nazwi</w:t>
+      </w:r>
+      <w:bookmarkStart w:id="23" w:name="_GoBack"/>
+      <w:bookmarkEnd w:id="23"/>
+      <w:r>
+        <w:t xml:space="preserve">e JSON (ang. </w:t>
+      </w:r>
+      <w:r>
+        <w:rPr>
+          <w:i/>
+        </w:rPr>
+        <w:t xml:space="preserve">JavaScript Object </w:t>
+      </w:r>
+      <w:proofErr w:type="spellStart"/>
+      <w:r>
+        <w:rPr>
+          <w:i/>
+        </w:rPr>
+        <w:t>Notation</w:t>
+      </w:r>
+      <w:proofErr w:type="spellEnd"/>
+      <w:r>
+        <w:t>)</w:t>
+      </w:r>
+      <w:r>
+        <w:t>.</w:t>
+      </w:r>
+    </w:p>
+    <w:p>
       <w:pPr>
         <w:pStyle w:val="Nagwek3"/>
       </w:pPr>
-      <w:bookmarkStart w:id="23" w:name="_Toc93771353"/>
+      <w:bookmarkStart w:id="24" w:name="_Toc93771353"/>
       <w:r>
         <w:t>Strona serwera</w:t>
       </w:r>
-      <w:bookmarkEnd w:id="23"/>
-    </w:p>
+      <w:bookmarkEnd w:id="24"/>
+    </w:p>
+    <w:p/>
     <w:p>
       <w:pPr>
         <w:pStyle w:val="Nagwek3"/>
       </w:pPr>
-      <w:bookmarkStart w:id="24" w:name="_Toc93771354"/>
+      <w:bookmarkStart w:id="25" w:name="_Toc93771354"/>
       <w:r>
         <w:t>Strona klienta</w:t>
       </w:r>
-      <w:bookmarkStart w:id="25" w:name="_GoBack"/>
-      <w:bookmarkEnd w:id="24"/>
       <w:bookmarkEnd w:id="25"/>
     </w:p>
+    <w:p/>
     <w:p>
       <w:pPr>
         <w:pStyle w:val="Nagwek1"/>
@@ -12272,7 +12524,7 @@
 </file>
 
 <file path=customXml/itemProps1.xml><?xml version="1.0" encoding="utf-8"?>
-<ds:datastoreItem xmlns:ds="http://schemas.openxmlformats.org/officeDocument/2006/customXml" ds:itemID="{F72B3046-99FB-4947-8F22-B8E6C3DE1FA9}">
+<ds:datastoreItem xmlns:ds="http://schemas.openxmlformats.org/officeDocument/2006/customXml" ds:itemID="{CD59C18C-EE45-4C69-A332-31E6E3AC6ABF}">
   <ds:schemaRefs>
     <ds:schemaRef ds:uri="http://schemas.openxmlformats.org/officeDocument/2006/bibliography"/>
   </ds:schemaRefs>

</xml_diff>